<commit_message>
Add new template for residence documentation
</commit_message>
<xml_diff>
--- a/templates/SKPindah.docx
+++ b/templates/SKPindah.docx
@@ -590,6 +590,13 @@
                 <w:lang w:val="en-US"/>
               </w:rPr>
             </w:pPr>
+            <w:r>
+              <w:rPr>
+                <w:rFonts w:asciiTheme="majorBidi" w:hAnsiTheme="majorBidi" w:cstheme="majorBidi"/>
+                <w:lang w:val="en-US"/>
+              </w:rPr>
+              <w:t xml:space="preserve"> </w:t>
+            </w:r>
           </w:p>
         </w:tc>
       </w:tr>
@@ -943,6 +950,13 @@
               </w:rPr>
               <w:t>desa_kelurahan</w:t>
             </w:r>
+            <w:r>
+              <w:rPr>
+                <w:rFonts w:asciiTheme="majorBidi" w:hAnsiTheme="majorBidi" w:cstheme="majorBidi"/>
+                <w:lang w:val="en-US"/>
+              </w:rPr>
+              <w:t>_asal</w:t>
+            </w:r>
             <w:proofErr w:type="spellEnd"/>
             <w:r>
               <w:rPr>
@@ -1036,6 +1050,13 @@
                 <w:lang w:val="en-US"/>
               </w:rPr>
               <w:t>kabupaten_kota</w:t>
+            </w:r>
+            <w:r>
+              <w:rPr>
+                <w:rFonts w:asciiTheme="majorBidi" w:hAnsiTheme="majorBidi" w:cstheme="majorBidi"/>
+                <w:lang w:val="en-US"/>
+              </w:rPr>
+              <w:t>_asal</w:t>
             </w:r>
             <w:proofErr w:type="spellEnd"/>
             <w:r>
@@ -1140,6 +1161,13 @@
               </w:rPr>
               <w:t>kecamatan</w:t>
             </w:r>
+            <w:r>
+              <w:rPr>
+                <w:rFonts w:asciiTheme="majorBidi" w:hAnsiTheme="majorBidi" w:cstheme="majorBidi"/>
+                <w:lang w:val="en-US"/>
+              </w:rPr>
+              <w:t>_asal</w:t>
+            </w:r>
             <w:proofErr w:type="spellEnd"/>
             <w:r>
               <w:rPr>
@@ -1226,6 +1254,13 @@
                 <w:lang w:val="en-US"/>
               </w:rPr>
               <w:t>provinsi</w:t>
+            </w:r>
+            <w:r>
+              <w:rPr>
+                <w:rFonts w:asciiTheme="majorBidi" w:hAnsiTheme="majorBidi" w:cstheme="majorBidi"/>
+                <w:lang w:val="en-US"/>
+              </w:rPr>
+              <w:t>_asal</w:t>
             </w:r>
             <w:proofErr w:type="spellEnd"/>
             <w:r>
@@ -1784,6 +1819,13 @@
               </w:rPr>
               <w:t>desa_kelurahan</w:t>
             </w:r>
+            <w:r>
+              <w:rPr>
+                <w:rFonts w:asciiTheme="majorBidi" w:hAnsiTheme="majorBidi" w:cstheme="majorBidi"/>
+                <w:lang w:val="en-US"/>
+              </w:rPr>
+              <w:t>_tujuan</w:t>
+            </w:r>
             <w:proofErr w:type="spellEnd"/>
             <w:r>
               <w:rPr>
@@ -1875,6 +1917,13 @@
                 <w:lang w:val="en-US"/>
               </w:rPr>
               <w:t>kabupaten_kota</w:t>
+            </w:r>
+            <w:r>
+              <w:rPr>
+                <w:rFonts w:asciiTheme="majorBidi" w:hAnsiTheme="majorBidi" w:cstheme="majorBidi"/>
+                <w:lang w:val="en-US"/>
+              </w:rPr>
+              <w:t>_tujuan</w:t>
             </w:r>
             <w:proofErr w:type="spellEnd"/>
             <w:r>
@@ -1981,6 +2030,13 @@
               </w:rPr>
               <w:t>kecamatan</w:t>
             </w:r>
+            <w:r>
+              <w:rPr>
+                <w:rFonts w:asciiTheme="majorBidi" w:hAnsiTheme="majorBidi" w:cstheme="majorBidi"/>
+                <w:lang w:val="en-US"/>
+              </w:rPr>
+              <w:t>_tujuan</w:t>
+            </w:r>
             <w:proofErr w:type="spellEnd"/>
             <w:r>
               <w:rPr>
@@ -2065,6 +2121,13 @@
                 <w:lang w:val="en-US"/>
               </w:rPr>
               <w:t>provinsi</w:t>
+            </w:r>
+            <w:r>
+              <w:rPr>
+                <w:rFonts w:asciiTheme="majorBidi" w:hAnsiTheme="majorBidi" w:cstheme="majorBidi"/>
+                <w:lang w:val="en-US"/>
+              </w:rPr>
+              <w:t>_tujuan</w:t>
             </w:r>
             <w:proofErr w:type="spellEnd"/>
             <w:r>

</xml_diff>

<commit_message>
Add anggota keluarga management to SKPindahForm
- Introduced AnggotaKeluarga interface for family member data.
- Updated SKPindahFormData to include anggota_keluarga field.
- Implemented functions to add, remove, and update family members.
- Enhanced handleSubmit to process anggota_keluarga as JSON.
- Added UI section for managing family members with dynamic list and validation.
- Integrated anggota_keluarga data into document generation template.
</commit_message>
<xml_diff>
--- a/templates/SKPindah.docx
+++ b/templates/SKPindah.docx
@@ -2140,57 +2140,187 @@
           </w:p>
         </w:tc>
       </w:tr>
+      <w:tr>
+        <w:trPr>
+          <w:trHeight w:val="283"/>
+        </w:trPr>
+        <w:tc>
+          <w:tcPr>
+            <w:tcW w:w="675" w:type="dxa"/>
+          </w:tcPr>
+          <w:p>
+            <w:pPr>
+              <w:rPr>
+                <w:rFonts w:asciiTheme="majorBidi" w:hAnsiTheme="majorBidi" w:cstheme="majorBidi"/>
+                <w:lang w:val="en-US"/>
+              </w:rPr>
+            </w:pPr>
+            <w:r>
+              <w:rPr>
+                <w:rFonts w:asciiTheme="majorBidi" w:hAnsiTheme="majorBidi" w:cstheme="majorBidi"/>
+                <w:lang w:val="en-US"/>
+              </w:rPr>
+              <w:t>4.</w:t>
+            </w:r>
+          </w:p>
+        </w:tc>
+        <w:tc>
+          <w:tcPr>
+            <w:tcW w:w="2977" w:type="dxa"/>
+          </w:tcPr>
+          <w:p>
+            <w:pPr>
+              <w:rPr>
+                <w:rFonts w:asciiTheme="majorBidi" w:hAnsiTheme="majorBidi" w:cstheme="majorBidi"/>
+                <w:lang w:val="en-US"/>
+              </w:rPr>
+            </w:pPr>
+            <w:r>
+              <w:rPr>
+                <w:rFonts w:asciiTheme="majorBidi" w:hAnsiTheme="majorBidi" w:cstheme="majorBidi"/>
+              </w:rPr>
+              <w:t xml:space="preserve">Keluarga Yang Pindah  </w:t>
+            </w:r>
+          </w:p>
+        </w:tc>
+        <w:tc>
+          <w:tcPr>
+            <w:tcW w:w="284" w:type="dxa"/>
+          </w:tcPr>
+          <w:p>
+            <w:pPr>
+              <w:rPr>
+                <w:rFonts w:asciiTheme="majorBidi" w:hAnsiTheme="majorBidi" w:cstheme="majorBidi"/>
+                <w:lang w:val="en-US"/>
+              </w:rPr>
+            </w:pPr>
+            <w:r>
+              <w:rPr>
+                <w:rFonts w:asciiTheme="majorBidi" w:hAnsiTheme="majorBidi" w:cstheme="majorBidi"/>
+                <w:lang w:val="en-US"/>
+              </w:rPr>
+              <w:t>:</w:t>
+            </w:r>
+          </w:p>
+        </w:tc>
+        <w:tc>
+          <w:tcPr>
+            <w:tcW w:w="6662" w:type="dxa"/>
+            <w:gridSpan w:val="5"/>
+          </w:tcPr>
+          <w:p>
+            <w:pPr>
+              <w:rPr>
+                <w:rFonts w:asciiTheme="majorBidi" w:hAnsiTheme="majorBidi" w:cstheme="majorBidi"/>
+                <w:lang w:val="en-US"/>
+              </w:rPr>
+            </w:pPr>
+            <w:r>
+              <w:rPr>
+                <w:rFonts w:asciiTheme="majorBidi" w:hAnsiTheme="majorBidi" w:cstheme="majorBidi"/>
+                <w:lang w:val="en-US"/>
+              </w:rPr>
+              <w:t>{#anggota_keluarga}</w:t>
+            </w:r>
+          </w:p>
+          <w:p>
+            <w:pPr>
+              <w:pStyle w:val="ListParagraph"/>
+              <w:numPr>
+                <w:ilvl w:val="0"/>
+                <w:numId w:val="2"/>
+              </w:numPr>
+              <w:ind w:left="351"/>
+              <w:rPr>
+                <w:rFonts w:asciiTheme="majorBidi" w:hAnsiTheme="majorBidi" w:cstheme="majorBidi"/>
+                <w:lang w:val="en-US"/>
+              </w:rPr>
+            </w:pPr>
+            <w:r>
+              <w:rPr>
+                <w:rFonts w:asciiTheme="majorBidi" w:hAnsiTheme="majorBidi" w:cstheme="majorBidi"/>
+                <w:lang w:val="en-US"/>
+              </w:rPr>
+              <w:t xml:space="preserve">Nama: {nama}, </w:t>
+            </w:r>
+            <w:proofErr w:type="spellStart"/>
+            <w:r>
+              <w:rPr>
+                <w:rFonts w:asciiTheme="majorBidi" w:hAnsiTheme="majorBidi" w:cstheme="majorBidi"/>
+                <w:lang w:val="en-US"/>
+              </w:rPr>
+              <w:t>Hubungan</w:t>
+            </w:r>
+            <w:proofErr w:type="spellEnd"/>
+            <w:r>
+              <w:rPr>
+                <w:rFonts w:asciiTheme="majorBidi" w:hAnsiTheme="majorBidi" w:cstheme="majorBidi"/>
+                <w:lang w:val="en-US"/>
+              </w:rPr>
+              <w:t>: {</w:t>
+            </w:r>
+            <w:proofErr w:type="spellStart"/>
+            <w:r>
+              <w:rPr>
+                <w:rFonts w:asciiTheme="majorBidi" w:hAnsiTheme="majorBidi" w:cstheme="majorBidi"/>
+                <w:lang w:val="en-US"/>
+              </w:rPr>
+              <w:t>hubungan</w:t>
+            </w:r>
+            <w:proofErr w:type="spellEnd"/>
+            <w:r>
+              <w:rPr>
+                <w:rFonts w:asciiTheme="majorBidi" w:hAnsiTheme="majorBidi" w:cstheme="majorBidi"/>
+                <w:lang w:val="en-US"/>
+              </w:rPr>
+              <w:t>}</w:t>
+            </w:r>
+          </w:p>
+          <w:p>
+            <w:pPr>
+              <w:pStyle w:val="ListParagraph"/>
+              <w:ind w:left="0"/>
+              <w:rPr>
+                <w:rFonts w:asciiTheme="majorBidi" w:hAnsiTheme="majorBidi" w:cstheme="majorBidi"/>
+                <w:lang w:val="en-US"/>
+              </w:rPr>
+            </w:pPr>
+            <w:r>
+              <w:rPr>
+                <w:rFonts w:asciiTheme="majorBidi" w:hAnsiTheme="majorBidi" w:cstheme="majorBidi"/>
+                <w:lang w:val="en-US"/>
+              </w:rPr>
+              <w:t>{/</w:t>
+            </w:r>
+            <w:proofErr w:type="spellStart"/>
+            <w:r>
+              <w:rPr>
+                <w:rFonts w:asciiTheme="majorBidi" w:hAnsiTheme="majorBidi" w:cstheme="majorBidi"/>
+                <w:lang w:val="en-US"/>
+              </w:rPr>
+              <w:t>anggota_keluarga</w:t>
+            </w:r>
+            <w:proofErr w:type="spellEnd"/>
+            <w:r>
+              <w:rPr>
+                <w:rFonts w:asciiTheme="majorBidi" w:hAnsiTheme="majorBidi" w:cstheme="majorBidi"/>
+                <w:lang w:val="en-US"/>
+              </w:rPr>
+              <w:t>}</w:t>
+            </w:r>
+          </w:p>
+        </w:tc>
+      </w:tr>
     </w:tbl>
     <w:p>
       <w:pPr>
         <w:spacing w:line="360" w:lineRule="auto"/>
+        <w:ind w:firstLine="720"/>
         <w:jc w:val="both"/>
         <w:rPr>
           <w:rFonts w:asciiTheme="majorBidi" w:hAnsiTheme="majorBidi" w:cstheme="majorBidi"/>
         </w:rPr>
       </w:pPr>
-      <w:r>
-        <w:rPr>
-          <w:rFonts w:asciiTheme="majorBidi" w:hAnsiTheme="majorBidi" w:cstheme="majorBidi"/>
-        </w:rPr>
-        <w:t>4</w:t>
-      </w:r>
-      <w:r>
-        <w:rPr>
-          <w:rFonts w:asciiTheme="majorBidi" w:hAnsiTheme="majorBidi" w:cstheme="majorBidi"/>
-        </w:rPr>
-        <w:t xml:space="preserve">.   </w:t>
-      </w:r>
-      <w:r>
-        <w:rPr>
-          <w:rFonts w:asciiTheme="majorBidi" w:hAnsiTheme="majorBidi" w:cstheme="majorBidi"/>
-        </w:rPr>
-        <w:t xml:space="preserve">   </w:t>
-      </w:r>
-      <w:r>
-        <w:rPr>
-          <w:rFonts w:asciiTheme="majorBidi" w:hAnsiTheme="majorBidi" w:cstheme="majorBidi"/>
-        </w:rPr>
-        <w:t xml:space="preserve">Keluarga Yang Pindah  </w:t>
-      </w:r>
-      <w:r>
-        <w:rPr>
-          <w:rFonts w:asciiTheme="majorBidi" w:hAnsiTheme="majorBidi" w:cstheme="majorBidi"/>
-        </w:rPr>
-        <w:tab/>
-      </w:r>
-      <w:r>
-        <w:rPr>
-          <w:rFonts w:asciiTheme="majorBidi" w:hAnsiTheme="majorBidi" w:cstheme="majorBidi"/>
-        </w:rPr>
-        <w:t>:</w:t>
-      </w:r>
-      <w:r>
-        <w:rPr>
-          <w:rFonts w:asciiTheme="majorBidi" w:hAnsiTheme="majorBidi" w:cstheme="majorBidi"/>
-        </w:rPr>
-        <w:t xml:space="preserve"> </w:t>
-      </w:r>
     </w:p>
     <w:p>
       <w:pPr>
@@ -2668,56 +2798,6 @@
         <w:rPr>
           <w:rFonts w:asciiTheme="majorBidi" w:hAnsiTheme="majorBidi" w:cstheme="majorBidi"/>
           <w:lang w:val="en-US"/>
-        </w:rPr>
-      </w:pPr>
-    </w:p>
-    <w:p>
-      <w:pPr>
-        <w:jc w:val="center"/>
-        <w:rPr>
-          <w:rFonts w:asciiTheme="majorBidi" w:hAnsiTheme="majorBidi" w:cstheme="majorBidi"/>
-          <w:b/>
-          <w:bCs/>
-        </w:rPr>
-      </w:pPr>
-    </w:p>
-    <w:p>
-      <w:pPr>
-        <w:jc w:val="center"/>
-        <w:rPr>
-          <w:rFonts w:asciiTheme="majorBidi" w:hAnsiTheme="majorBidi" w:cstheme="majorBidi"/>
-          <w:b/>
-          <w:bCs/>
-        </w:rPr>
-      </w:pPr>
-    </w:p>
-    <w:p>
-      <w:pPr>
-        <w:jc w:val="center"/>
-        <w:rPr>
-          <w:rFonts w:asciiTheme="majorBidi" w:hAnsiTheme="majorBidi" w:cstheme="majorBidi"/>
-          <w:b/>
-          <w:bCs/>
-        </w:rPr>
-      </w:pPr>
-    </w:p>
-    <w:p>
-      <w:pPr>
-        <w:jc w:val="center"/>
-        <w:rPr>
-          <w:rFonts w:asciiTheme="majorBidi" w:hAnsiTheme="majorBidi" w:cstheme="majorBidi"/>
-          <w:b/>
-          <w:bCs/>
-        </w:rPr>
-      </w:pPr>
-    </w:p>
-    <w:p>
-      <w:pPr>
-        <w:jc w:val="center"/>
-        <w:rPr>
-          <w:rFonts w:asciiTheme="majorBidi" w:hAnsiTheme="majorBidi" w:cstheme="majorBidi"/>
-          <w:b/>
-          <w:bCs/>
         </w:rPr>
       </w:pPr>
     </w:p>
@@ -3129,6 +3209,119 @@
 <file path=word/numbering.xml><?xml version="1.0" encoding="utf-8"?>
 <w:numbering xmlns:wpc="http://schemas.microsoft.com/office/word/2010/wordprocessingCanvas" xmlns:cx="http://schemas.microsoft.com/office/drawing/2014/chartex" xmlns:cx1="http://schemas.microsoft.com/office/drawing/2015/9/8/chartex" xmlns:cx2="http://schemas.microsoft.com/office/drawing/2015/10/21/chartex" xmlns:cx3="http://schemas.microsoft.com/office/drawing/2016/5/9/chartex" xmlns:cx4="http://schemas.microsoft.com/office/drawing/2016/5/10/chartex" xmlns:cx5="http://schemas.microsoft.com/office/drawing/2016/5/11/chartex" xmlns:cx6="http://schemas.microsoft.com/office/drawing/2016/5/12/chartex" xmlns:cx7="http://schemas.microsoft.com/office/drawing/2016/5/13/chartex" xmlns:cx8="http://schemas.microsoft.com/office/drawing/2016/5/14/chartex" xmlns:mc="http://schemas.openxmlformats.org/markup-compatibility/2006" xmlns:aink="http://schemas.microsoft.com/office/drawing/2016/ink" xmlns:am3d="http://schemas.microsoft.com/office/drawing/2017/model3d" xmlns:o="urn:schemas-microsoft-com:office:office" xmlns:oel="http://schemas.microsoft.com/office/2019/extlst" xmlns:r="http://schemas.openxmlformats.org/officeDocument/2006/relationships" xmlns:m="http://schemas.openxmlformats.org/officeDocument/2006/math" xmlns:v="urn:schemas-microsoft-com:vml" xmlns:wp14="http://schemas.microsoft.com/office/word/2010/wordprocessingDrawing" xmlns:wp="http://schemas.openxmlformats.org/drawingml/2006/wordprocessingDrawing" xmlns:w10="urn:schemas-microsoft-com:office:word" xmlns:w="http://schemas.openxmlformats.org/wordprocessingml/2006/main" xmlns:w14="http://schemas.microsoft.com/office/word/2010/wordml" xmlns:w15="http://schemas.microsoft.com/office/word/2012/wordml" xmlns:w16cex="http://schemas.microsoft.com/office/word/2018/wordml/cex" xmlns:w16cid="http://schemas.microsoft.com/office/word/2016/wordml/cid" xmlns:w16="http://schemas.microsoft.com/office/word/2018/wordml" xmlns:w16du="http://schemas.microsoft.com/office/word/2023/wordml/word16du" xmlns:w16sdtdh="http://schemas.microsoft.com/office/word/2020/wordml/sdtdatahash" xmlns:w16sdtfl="http://schemas.microsoft.com/office/word/2024/wordml/sdtformatlock" xmlns:w16se="http://schemas.microsoft.com/office/word/2015/wordml/symex" xmlns:wpg="http://schemas.microsoft.com/office/word/2010/wordprocessingGroup" xmlns:wpi="http://schemas.microsoft.com/office/word/2010/wordprocessingInk" xmlns:wne="http://schemas.microsoft.com/office/word/2006/wordml" xmlns:wps="http://schemas.microsoft.com/office/word/2010/wordprocessingShape" mc:Ignorable="w14 w15 w16se w16cid w16 w16cex w16sdtdh w16sdtfl w16du wp14">
   <w:abstractNum w:abstractNumId="0" w15:restartNumberingAfterBreak="0">
+    <w:nsid w:val="27661EB0"/>
+    <w:multiLevelType w:val="hybridMultilevel"/>
+    <w:tmpl w:val="E0C6AF52"/>
+    <w:lvl w:ilvl="0" w:tplc="38090001">
+      <w:start w:val="1"/>
+      <w:numFmt w:val="bullet"/>
+      <w:lvlText w:val=""/>
+      <w:lvlJc w:val="left"/>
+      <w:pPr>
+        <w:ind w:left="720" w:hanging="360"/>
+      </w:pPr>
+      <w:rPr>
+        <w:rFonts w:ascii="Symbol" w:hAnsi="Symbol" w:hint="default"/>
+      </w:rPr>
+    </w:lvl>
+    <w:lvl w:ilvl="1" w:tplc="38090003" w:tentative="1">
+      <w:start w:val="1"/>
+      <w:numFmt w:val="bullet"/>
+      <w:lvlText w:val="o"/>
+      <w:lvlJc w:val="left"/>
+      <w:pPr>
+        <w:ind w:left="1440" w:hanging="360"/>
+      </w:pPr>
+      <w:rPr>
+        <w:rFonts w:ascii="Courier New" w:hAnsi="Courier New" w:cs="Courier New" w:hint="default"/>
+      </w:rPr>
+    </w:lvl>
+    <w:lvl w:ilvl="2" w:tplc="38090005" w:tentative="1">
+      <w:start w:val="1"/>
+      <w:numFmt w:val="bullet"/>
+      <w:lvlText w:val=""/>
+      <w:lvlJc w:val="left"/>
+      <w:pPr>
+        <w:ind w:left="2160" w:hanging="360"/>
+      </w:pPr>
+      <w:rPr>
+        <w:rFonts w:ascii="Wingdings" w:hAnsi="Wingdings" w:hint="default"/>
+      </w:rPr>
+    </w:lvl>
+    <w:lvl w:ilvl="3" w:tplc="38090001" w:tentative="1">
+      <w:start w:val="1"/>
+      <w:numFmt w:val="bullet"/>
+      <w:lvlText w:val=""/>
+      <w:lvlJc w:val="left"/>
+      <w:pPr>
+        <w:ind w:left="2880" w:hanging="360"/>
+      </w:pPr>
+      <w:rPr>
+        <w:rFonts w:ascii="Symbol" w:hAnsi="Symbol" w:hint="default"/>
+      </w:rPr>
+    </w:lvl>
+    <w:lvl w:ilvl="4" w:tplc="38090003" w:tentative="1">
+      <w:start w:val="1"/>
+      <w:numFmt w:val="bullet"/>
+      <w:lvlText w:val="o"/>
+      <w:lvlJc w:val="left"/>
+      <w:pPr>
+        <w:ind w:left="3600" w:hanging="360"/>
+      </w:pPr>
+      <w:rPr>
+        <w:rFonts w:ascii="Courier New" w:hAnsi="Courier New" w:cs="Courier New" w:hint="default"/>
+      </w:rPr>
+    </w:lvl>
+    <w:lvl w:ilvl="5" w:tplc="38090005" w:tentative="1">
+      <w:start w:val="1"/>
+      <w:numFmt w:val="bullet"/>
+      <w:lvlText w:val=""/>
+      <w:lvlJc w:val="left"/>
+      <w:pPr>
+        <w:ind w:left="4320" w:hanging="360"/>
+      </w:pPr>
+      <w:rPr>
+        <w:rFonts w:ascii="Wingdings" w:hAnsi="Wingdings" w:hint="default"/>
+      </w:rPr>
+    </w:lvl>
+    <w:lvl w:ilvl="6" w:tplc="38090001" w:tentative="1">
+      <w:start w:val="1"/>
+      <w:numFmt w:val="bullet"/>
+      <w:lvlText w:val=""/>
+      <w:lvlJc w:val="left"/>
+      <w:pPr>
+        <w:ind w:left="5040" w:hanging="360"/>
+      </w:pPr>
+      <w:rPr>
+        <w:rFonts w:ascii="Symbol" w:hAnsi="Symbol" w:hint="default"/>
+      </w:rPr>
+    </w:lvl>
+    <w:lvl w:ilvl="7" w:tplc="38090003" w:tentative="1">
+      <w:start w:val="1"/>
+      <w:numFmt w:val="bullet"/>
+      <w:lvlText w:val="o"/>
+      <w:lvlJc w:val="left"/>
+      <w:pPr>
+        <w:ind w:left="5760" w:hanging="360"/>
+      </w:pPr>
+      <w:rPr>
+        <w:rFonts w:ascii="Courier New" w:hAnsi="Courier New" w:cs="Courier New" w:hint="default"/>
+      </w:rPr>
+    </w:lvl>
+    <w:lvl w:ilvl="8" w:tplc="38090005" w:tentative="1">
+      <w:start w:val="1"/>
+      <w:numFmt w:val="bullet"/>
+      <w:lvlText w:val=""/>
+      <w:lvlJc w:val="left"/>
+      <w:pPr>
+        <w:ind w:left="6480" w:hanging="360"/>
+      </w:pPr>
+      <w:rPr>
+        <w:rFonts w:ascii="Wingdings" w:hAnsi="Wingdings" w:hint="default"/>
+      </w:rPr>
+    </w:lvl>
+  </w:abstractNum>
+  <w:abstractNum w:abstractNumId="1" w15:restartNumberingAfterBreak="0">
     <w:nsid w:val="7CD719B9"/>
     <w:multiLevelType w:val="hybridMultilevel"/>
     <w:tmpl w:val="B492C1B8"/>
@@ -3218,6 +3411,9 @@
     </w:lvl>
   </w:abstractNum>
   <w:num w:numId="1" w16cid:durableId="716465219">
+    <w:abstractNumId w:val="1"/>
+  </w:num>
+  <w:num w:numId="2" w16cid:durableId="1051031310">
     <w:abstractNumId w:val="0"/>
   </w:num>
 </w:numbering>

</xml_diff>

<commit_message>
Real time data fetch from firestore (no need to log into admin beforehand)
</commit_message>
<xml_diff>
--- a/templates/SKPindah.docx
+++ b/templates/SKPindah.docx
@@ -2140,57 +2140,187 @@
           </w:p>
         </w:tc>
       </w:tr>
+      <w:tr>
+        <w:trPr>
+          <w:trHeight w:val="283"/>
+        </w:trPr>
+        <w:tc>
+          <w:tcPr>
+            <w:tcW w:w="675" w:type="dxa"/>
+          </w:tcPr>
+          <w:p>
+            <w:pPr>
+              <w:rPr>
+                <w:rFonts w:asciiTheme="majorBidi" w:hAnsiTheme="majorBidi" w:cstheme="majorBidi"/>
+                <w:lang w:val="en-US"/>
+              </w:rPr>
+            </w:pPr>
+            <w:r>
+              <w:rPr>
+                <w:rFonts w:asciiTheme="majorBidi" w:hAnsiTheme="majorBidi" w:cstheme="majorBidi"/>
+                <w:lang w:val="en-US"/>
+              </w:rPr>
+              <w:t>4.</w:t>
+            </w:r>
+          </w:p>
+        </w:tc>
+        <w:tc>
+          <w:tcPr>
+            <w:tcW w:w="2977" w:type="dxa"/>
+          </w:tcPr>
+          <w:p>
+            <w:pPr>
+              <w:rPr>
+                <w:rFonts w:asciiTheme="majorBidi" w:hAnsiTheme="majorBidi" w:cstheme="majorBidi"/>
+                <w:lang w:val="en-US"/>
+              </w:rPr>
+            </w:pPr>
+            <w:r>
+              <w:rPr>
+                <w:rFonts w:asciiTheme="majorBidi" w:hAnsiTheme="majorBidi" w:cstheme="majorBidi"/>
+              </w:rPr>
+              <w:t xml:space="preserve">Keluarga Yang Pindah  </w:t>
+            </w:r>
+          </w:p>
+        </w:tc>
+        <w:tc>
+          <w:tcPr>
+            <w:tcW w:w="284" w:type="dxa"/>
+          </w:tcPr>
+          <w:p>
+            <w:pPr>
+              <w:rPr>
+                <w:rFonts w:asciiTheme="majorBidi" w:hAnsiTheme="majorBidi" w:cstheme="majorBidi"/>
+                <w:lang w:val="en-US"/>
+              </w:rPr>
+            </w:pPr>
+            <w:r>
+              <w:rPr>
+                <w:rFonts w:asciiTheme="majorBidi" w:hAnsiTheme="majorBidi" w:cstheme="majorBidi"/>
+                <w:lang w:val="en-US"/>
+              </w:rPr>
+              <w:t>:</w:t>
+            </w:r>
+          </w:p>
+        </w:tc>
+        <w:tc>
+          <w:tcPr>
+            <w:tcW w:w="6662" w:type="dxa"/>
+            <w:gridSpan w:val="5"/>
+          </w:tcPr>
+          <w:p>
+            <w:pPr>
+              <w:rPr>
+                <w:rFonts w:asciiTheme="majorBidi" w:hAnsiTheme="majorBidi" w:cstheme="majorBidi"/>
+                <w:lang w:val="en-US"/>
+              </w:rPr>
+            </w:pPr>
+            <w:r>
+              <w:rPr>
+                <w:rFonts w:asciiTheme="majorBidi" w:hAnsiTheme="majorBidi" w:cstheme="majorBidi"/>
+                <w:lang w:val="en-US"/>
+              </w:rPr>
+              <w:t>{#anggota_keluarga}</w:t>
+            </w:r>
+          </w:p>
+          <w:p>
+            <w:pPr>
+              <w:pStyle w:val="ListParagraph"/>
+              <w:numPr>
+                <w:ilvl w:val="0"/>
+                <w:numId w:val="2"/>
+              </w:numPr>
+              <w:ind w:left="351"/>
+              <w:rPr>
+                <w:rFonts w:asciiTheme="majorBidi" w:hAnsiTheme="majorBidi" w:cstheme="majorBidi"/>
+                <w:lang w:val="en-US"/>
+              </w:rPr>
+            </w:pPr>
+            <w:r>
+              <w:rPr>
+                <w:rFonts w:asciiTheme="majorBidi" w:hAnsiTheme="majorBidi" w:cstheme="majorBidi"/>
+                <w:lang w:val="en-US"/>
+              </w:rPr>
+              <w:t xml:space="preserve">Nama: {nama}, </w:t>
+            </w:r>
+            <w:proofErr w:type="spellStart"/>
+            <w:r>
+              <w:rPr>
+                <w:rFonts w:asciiTheme="majorBidi" w:hAnsiTheme="majorBidi" w:cstheme="majorBidi"/>
+                <w:lang w:val="en-US"/>
+              </w:rPr>
+              <w:t>Hubungan</w:t>
+            </w:r>
+            <w:proofErr w:type="spellEnd"/>
+            <w:r>
+              <w:rPr>
+                <w:rFonts w:asciiTheme="majorBidi" w:hAnsiTheme="majorBidi" w:cstheme="majorBidi"/>
+                <w:lang w:val="en-US"/>
+              </w:rPr>
+              <w:t>: {</w:t>
+            </w:r>
+            <w:proofErr w:type="spellStart"/>
+            <w:r>
+              <w:rPr>
+                <w:rFonts w:asciiTheme="majorBidi" w:hAnsiTheme="majorBidi" w:cstheme="majorBidi"/>
+                <w:lang w:val="en-US"/>
+              </w:rPr>
+              <w:t>hubungan</w:t>
+            </w:r>
+            <w:proofErr w:type="spellEnd"/>
+            <w:r>
+              <w:rPr>
+                <w:rFonts w:asciiTheme="majorBidi" w:hAnsiTheme="majorBidi" w:cstheme="majorBidi"/>
+                <w:lang w:val="en-US"/>
+              </w:rPr>
+              <w:t>}</w:t>
+            </w:r>
+          </w:p>
+          <w:p>
+            <w:pPr>
+              <w:pStyle w:val="ListParagraph"/>
+              <w:ind w:left="0"/>
+              <w:rPr>
+                <w:rFonts w:asciiTheme="majorBidi" w:hAnsiTheme="majorBidi" w:cstheme="majorBidi"/>
+                <w:lang w:val="en-US"/>
+              </w:rPr>
+            </w:pPr>
+            <w:r>
+              <w:rPr>
+                <w:rFonts w:asciiTheme="majorBidi" w:hAnsiTheme="majorBidi" w:cstheme="majorBidi"/>
+                <w:lang w:val="en-US"/>
+              </w:rPr>
+              <w:t>{/</w:t>
+            </w:r>
+            <w:proofErr w:type="spellStart"/>
+            <w:r>
+              <w:rPr>
+                <w:rFonts w:asciiTheme="majorBidi" w:hAnsiTheme="majorBidi" w:cstheme="majorBidi"/>
+                <w:lang w:val="en-US"/>
+              </w:rPr>
+              <w:t>anggota_keluarga</w:t>
+            </w:r>
+            <w:proofErr w:type="spellEnd"/>
+            <w:r>
+              <w:rPr>
+                <w:rFonts w:asciiTheme="majorBidi" w:hAnsiTheme="majorBidi" w:cstheme="majorBidi"/>
+                <w:lang w:val="en-US"/>
+              </w:rPr>
+              <w:t>}</w:t>
+            </w:r>
+          </w:p>
+        </w:tc>
+      </w:tr>
     </w:tbl>
     <w:p>
       <w:pPr>
         <w:spacing w:line="360" w:lineRule="auto"/>
+        <w:ind w:firstLine="720"/>
         <w:jc w:val="both"/>
         <w:rPr>
           <w:rFonts w:asciiTheme="majorBidi" w:hAnsiTheme="majorBidi" w:cstheme="majorBidi"/>
         </w:rPr>
       </w:pPr>
-      <w:r>
-        <w:rPr>
-          <w:rFonts w:asciiTheme="majorBidi" w:hAnsiTheme="majorBidi" w:cstheme="majorBidi"/>
-        </w:rPr>
-        <w:t>4</w:t>
-      </w:r>
-      <w:r>
-        <w:rPr>
-          <w:rFonts w:asciiTheme="majorBidi" w:hAnsiTheme="majorBidi" w:cstheme="majorBidi"/>
-        </w:rPr>
-        <w:t xml:space="preserve">.   </w:t>
-      </w:r>
-      <w:r>
-        <w:rPr>
-          <w:rFonts w:asciiTheme="majorBidi" w:hAnsiTheme="majorBidi" w:cstheme="majorBidi"/>
-        </w:rPr>
-        <w:t xml:space="preserve">   </w:t>
-      </w:r>
-      <w:r>
-        <w:rPr>
-          <w:rFonts w:asciiTheme="majorBidi" w:hAnsiTheme="majorBidi" w:cstheme="majorBidi"/>
-        </w:rPr>
-        <w:t xml:space="preserve">Keluarga Yang Pindah  </w:t>
-      </w:r>
-      <w:r>
-        <w:rPr>
-          <w:rFonts w:asciiTheme="majorBidi" w:hAnsiTheme="majorBidi" w:cstheme="majorBidi"/>
-        </w:rPr>
-        <w:tab/>
-      </w:r>
-      <w:r>
-        <w:rPr>
-          <w:rFonts w:asciiTheme="majorBidi" w:hAnsiTheme="majorBidi" w:cstheme="majorBidi"/>
-        </w:rPr>
-        <w:t>:</w:t>
-      </w:r>
-      <w:r>
-        <w:rPr>
-          <w:rFonts w:asciiTheme="majorBidi" w:hAnsiTheme="majorBidi" w:cstheme="majorBidi"/>
-        </w:rPr>
-        <w:t xml:space="preserve"> </w:t>
-      </w:r>
     </w:p>
     <w:p>
       <w:pPr>
@@ -2668,56 +2798,6 @@
         <w:rPr>
           <w:rFonts w:asciiTheme="majorBidi" w:hAnsiTheme="majorBidi" w:cstheme="majorBidi"/>
           <w:lang w:val="en-US"/>
-        </w:rPr>
-      </w:pPr>
-    </w:p>
-    <w:p>
-      <w:pPr>
-        <w:jc w:val="center"/>
-        <w:rPr>
-          <w:rFonts w:asciiTheme="majorBidi" w:hAnsiTheme="majorBidi" w:cstheme="majorBidi"/>
-          <w:b/>
-          <w:bCs/>
-        </w:rPr>
-      </w:pPr>
-    </w:p>
-    <w:p>
-      <w:pPr>
-        <w:jc w:val="center"/>
-        <w:rPr>
-          <w:rFonts w:asciiTheme="majorBidi" w:hAnsiTheme="majorBidi" w:cstheme="majorBidi"/>
-          <w:b/>
-          <w:bCs/>
-        </w:rPr>
-      </w:pPr>
-    </w:p>
-    <w:p>
-      <w:pPr>
-        <w:jc w:val="center"/>
-        <w:rPr>
-          <w:rFonts w:asciiTheme="majorBidi" w:hAnsiTheme="majorBidi" w:cstheme="majorBidi"/>
-          <w:b/>
-          <w:bCs/>
-        </w:rPr>
-      </w:pPr>
-    </w:p>
-    <w:p>
-      <w:pPr>
-        <w:jc w:val="center"/>
-        <w:rPr>
-          <w:rFonts w:asciiTheme="majorBidi" w:hAnsiTheme="majorBidi" w:cstheme="majorBidi"/>
-          <w:b/>
-          <w:bCs/>
-        </w:rPr>
-      </w:pPr>
-    </w:p>
-    <w:p>
-      <w:pPr>
-        <w:jc w:val="center"/>
-        <w:rPr>
-          <w:rFonts w:asciiTheme="majorBidi" w:hAnsiTheme="majorBidi" w:cstheme="majorBidi"/>
-          <w:b/>
-          <w:bCs/>
         </w:rPr>
       </w:pPr>
     </w:p>
@@ -3129,6 +3209,119 @@
 <file path=word/numbering.xml><?xml version="1.0" encoding="utf-8"?>
 <w:numbering xmlns:wpc="http://schemas.microsoft.com/office/word/2010/wordprocessingCanvas" xmlns:cx="http://schemas.microsoft.com/office/drawing/2014/chartex" xmlns:cx1="http://schemas.microsoft.com/office/drawing/2015/9/8/chartex" xmlns:cx2="http://schemas.microsoft.com/office/drawing/2015/10/21/chartex" xmlns:cx3="http://schemas.microsoft.com/office/drawing/2016/5/9/chartex" xmlns:cx4="http://schemas.microsoft.com/office/drawing/2016/5/10/chartex" xmlns:cx5="http://schemas.microsoft.com/office/drawing/2016/5/11/chartex" xmlns:cx6="http://schemas.microsoft.com/office/drawing/2016/5/12/chartex" xmlns:cx7="http://schemas.microsoft.com/office/drawing/2016/5/13/chartex" xmlns:cx8="http://schemas.microsoft.com/office/drawing/2016/5/14/chartex" xmlns:mc="http://schemas.openxmlformats.org/markup-compatibility/2006" xmlns:aink="http://schemas.microsoft.com/office/drawing/2016/ink" xmlns:am3d="http://schemas.microsoft.com/office/drawing/2017/model3d" xmlns:o="urn:schemas-microsoft-com:office:office" xmlns:oel="http://schemas.microsoft.com/office/2019/extlst" xmlns:r="http://schemas.openxmlformats.org/officeDocument/2006/relationships" xmlns:m="http://schemas.openxmlformats.org/officeDocument/2006/math" xmlns:v="urn:schemas-microsoft-com:vml" xmlns:wp14="http://schemas.microsoft.com/office/word/2010/wordprocessingDrawing" xmlns:wp="http://schemas.openxmlformats.org/drawingml/2006/wordprocessingDrawing" xmlns:w10="urn:schemas-microsoft-com:office:word" xmlns:w="http://schemas.openxmlformats.org/wordprocessingml/2006/main" xmlns:w14="http://schemas.microsoft.com/office/word/2010/wordml" xmlns:w15="http://schemas.microsoft.com/office/word/2012/wordml" xmlns:w16cex="http://schemas.microsoft.com/office/word/2018/wordml/cex" xmlns:w16cid="http://schemas.microsoft.com/office/word/2016/wordml/cid" xmlns:w16="http://schemas.microsoft.com/office/word/2018/wordml" xmlns:w16du="http://schemas.microsoft.com/office/word/2023/wordml/word16du" xmlns:w16sdtdh="http://schemas.microsoft.com/office/word/2020/wordml/sdtdatahash" xmlns:w16sdtfl="http://schemas.microsoft.com/office/word/2024/wordml/sdtformatlock" xmlns:w16se="http://schemas.microsoft.com/office/word/2015/wordml/symex" xmlns:wpg="http://schemas.microsoft.com/office/word/2010/wordprocessingGroup" xmlns:wpi="http://schemas.microsoft.com/office/word/2010/wordprocessingInk" xmlns:wne="http://schemas.microsoft.com/office/word/2006/wordml" xmlns:wps="http://schemas.microsoft.com/office/word/2010/wordprocessingShape" mc:Ignorable="w14 w15 w16se w16cid w16 w16cex w16sdtdh w16sdtfl w16du wp14">
   <w:abstractNum w:abstractNumId="0" w15:restartNumberingAfterBreak="0">
+    <w:nsid w:val="27661EB0"/>
+    <w:multiLevelType w:val="hybridMultilevel"/>
+    <w:tmpl w:val="E0C6AF52"/>
+    <w:lvl w:ilvl="0" w:tplc="38090001">
+      <w:start w:val="1"/>
+      <w:numFmt w:val="bullet"/>
+      <w:lvlText w:val=""/>
+      <w:lvlJc w:val="left"/>
+      <w:pPr>
+        <w:ind w:left="720" w:hanging="360"/>
+      </w:pPr>
+      <w:rPr>
+        <w:rFonts w:ascii="Symbol" w:hAnsi="Symbol" w:hint="default"/>
+      </w:rPr>
+    </w:lvl>
+    <w:lvl w:ilvl="1" w:tplc="38090003" w:tentative="1">
+      <w:start w:val="1"/>
+      <w:numFmt w:val="bullet"/>
+      <w:lvlText w:val="o"/>
+      <w:lvlJc w:val="left"/>
+      <w:pPr>
+        <w:ind w:left="1440" w:hanging="360"/>
+      </w:pPr>
+      <w:rPr>
+        <w:rFonts w:ascii="Courier New" w:hAnsi="Courier New" w:cs="Courier New" w:hint="default"/>
+      </w:rPr>
+    </w:lvl>
+    <w:lvl w:ilvl="2" w:tplc="38090005" w:tentative="1">
+      <w:start w:val="1"/>
+      <w:numFmt w:val="bullet"/>
+      <w:lvlText w:val=""/>
+      <w:lvlJc w:val="left"/>
+      <w:pPr>
+        <w:ind w:left="2160" w:hanging="360"/>
+      </w:pPr>
+      <w:rPr>
+        <w:rFonts w:ascii="Wingdings" w:hAnsi="Wingdings" w:hint="default"/>
+      </w:rPr>
+    </w:lvl>
+    <w:lvl w:ilvl="3" w:tplc="38090001" w:tentative="1">
+      <w:start w:val="1"/>
+      <w:numFmt w:val="bullet"/>
+      <w:lvlText w:val=""/>
+      <w:lvlJc w:val="left"/>
+      <w:pPr>
+        <w:ind w:left="2880" w:hanging="360"/>
+      </w:pPr>
+      <w:rPr>
+        <w:rFonts w:ascii="Symbol" w:hAnsi="Symbol" w:hint="default"/>
+      </w:rPr>
+    </w:lvl>
+    <w:lvl w:ilvl="4" w:tplc="38090003" w:tentative="1">
+      <w:start w:val="1"/>
+      <w:numFmt w:val="bullet"/>
+      <w:lvlText w:val="o"/>
+      <w:lvlJc w:val="left"/>
+      <w:pPr>
+        <w:ind w:left="3600" w:hanging="360"/>
+      </w:pPr>
+      <w:rPr>
+        <w:rFonts w:ascii="Courier New" w:hAnsi="Courier New" w:cs="Courier New" w:hint="default"/>
+      </w:rPr>
+    </w:lvl>
+    <w:lvl w:ilvl="5" w:tplc="38090005" w:tentative="1">
+      <w:start w:val="1"/>
+      <w:numFmt w:val="bullet"/>
+      <w:lvlText w:val=""/>
+      <w:lvlJc w:val="left"/>
+      <w:pPr>
+        <w:ind w:left="4320" w:hanging="360"/>
+      </w:pPr>
+      <w:rPr>
+        <w:rFonts w:ascii="Wingdings" w:hAnsi="Wingdings" w:hint="default"/>
+      </w:rPr>
+    </w:lvl>
+    <w:lvl w:ilvl="6" w:tplc="38090001" w:tentative="1">
+      <w:start w:val="1"/>
+      <w:numFmt w:val="bullet"/>
+      <w:lvlText w:val=""/>
+      <w:lvlJc w:val="left"/>
+      <w:pPr>
+        <w:ind w:left="5040" w:hanging="360"/>
+      </w:pPr>
+      <w:rPr>
+        <w:rFonts w:ascii="Symbol" w:hAnsi="Symbol" w:hint="default"/>
+      </w:rPr>
+    </w:lvl>
+    <w:lvl w:ilvl="7" w:tplc="38090003" w:tentative="1">
+      <w:start w:val="1"/>
+      <w:numFmt w:val="bullet"/>
+      <w:lvlText w:val="o"/>
+      <w:lvlJc w:val="left"/>
+      <w:pPr>
+        <w:ind w:left="5760" w:hanging="360"/>
+      </w:pPr>
+      <w:rPr>
+        <w:rFonts w:ascii="Courier New" w:hAnsi="Courier New" w:cs="Courier New" w:hint="default"/>
+      </w:rPr>
+    </w:lvl>
+    <w:lvl w:ilvl="8" w:tplc="38090005" w:tentative="1">
+      <w:start w:val="1"/>
+      <w:numFmt w:val="bullet"/>
+      <w:lvlText w:val=""/>
+      <w:lvlJc w:val="left"/>
+      <w:pPr>
+        <w:ind w:left="6480" w:hanging="360"/>
+      </w:pPr>
+      <w:rPr>
+        <w:rFonts w:ascii="Wingdings" w:hAnsi="Wingdings" w:hint="default"/>
+      </w:rPr>
+    </w:lvl>
+  </w:abstractNum>
+  <w:abstractNum w:abstractNumId="1" w15:restartNumberingAfterBreak="0">
     <w:nsid w:val="7CD719B9"/>
     <w:multiLevelType w:val="hybridMultilevel"/>
     <w:tmpl w:val="B492C1B8"/>
@@ -3218,6 +3411,9 @@
     </w:lvl>
   </w:abstractNum>
   <w:num w:numId="1" w16cid:durableId="716465219">
+    <w:abstractNumId w:val="1"/>
+  </w:num>
+  <w:num w:numId="2" w16cid:durableId="1051031310">
     <w:abstractNumId w:val="0"/>
   </w:num>
 </w:numbering>

</xml_diff>